<commit_message>
Added my Peer Review for Week 10
</commit_message>
<xml_diff>
--- a/Peer Reviews/Week 10 - Peer Review.docx
+++ b/Peer Reviews/Week 10 - Peer Review.docx
@@ -274,6 +274,9 @@
               <w:jc w:val="both"/>
               <w:cnfStyle w:val="000000100000" w:firstRow="0" w:lastRow="0" w:firstColumn="0" w:lastColumn="0" w:oddVBand="0" w:evenVBand="0" w:oddHBand="1" w:evenHBand="0" w:firstRowFirstColumn="0" w:firstRowLastColumn="0" w:lastRowFirstColumn="0" w:lastRowLastColumn="0"/>
             </w:pPr>
+            <w:r>
+              <w:t>Work completed: Worked on adding HTML forms for each table in the Database and PHP files to connect to the database. The HTML forms can be re-added to other parts of the project with ease.</w:t>
+            </w:r>
           </w:p>
         </w:tc>
         <w:tc>
@@ -285,6 +288,9 @@
               <w:jc w:val="both"/>
               <w:cnfStyle w:val="000000100000" w:firstRow="0" w:lastRow="0" w:firstColumn="0" w:lastColumn="0" w:oddVBand="0" w:evenVBand="0" w:oddHBand="1" w:evenHBand="0" w:firstRowFirstColumn="0" w:firstRowLastColumn="0" w:lastRowFirstColumn="0" w:lastRowLastColumn="0"/>
             </w:pPr>
+            <w:r>
+              <w:t>100</w:t>
+            </w:r>
           </w:p>
         </w:tc>
       </w:tr>
@@ -408,11 +414,10 @@
               <w:cnfStyle w:val="000000100000" w:firstRow="0" w:lastRow="0" w:firstColumn="0" w:lastColumn="0" w:oddVBand="0" w:evenVBand="0" w:oddHBand="1" w:evenHBand="0" w:firstRowFirstColumn="0" w:firstRowLastColumn="0" w:lastRowFirstColumn="0" w:lastRowLastColumn="0"/>
             </w:pPr>
             <w:r>
-              <w:t>4</w:t>
+              <w:t>300</w:t>
             </w:r>
-            <w:r>
-              <w:t>00</w:t>
-            </w:r>
+            <w:bookmarkStart w:id="0" w:name="_GoBack"/>
+            <w:bookmarkEnd w:id="0"/>
           </w:p>
         </w:tc>
       </w:tr>
@@ -460,8 +465,6 @@
       <w:r>
         <w:t>25</w:t>
       </w:r>
-      <w:bookmarkStart w:id="0" w:name="_GoBack"/>
-      <w:bookmarkEnd w:id="0"/>
       <w:r>
         <w:t xml:space="preserve"> November, 2017</w:t>
       </w:r>

</xml_diff>

<commit_message>
Added Jessica's and Charlene's Peer Review to document in Peer Review folder. Angela had hers completed
</commit_message>
<xml_diff>
--- a/Peer Reviews/Week 10 - Peer Review.docx
+++ b/Peer Reviews/Week 10 - Peer Review.docx
@@ -1,6 +1,6 @@
 
 <file path=word/document.xml><?xml version="1.0" encoding="utf-8"?>
-<w:document xmlns:wpc="http://schemas.microsoft.com/office/word/2010/wordprocessingCanvas" xmlns:cx="http://schemas.microsoft.com/office/drawing/2014/chartex" xmlns:cx1="http://schemas.microsoft.com/office/drawing/2015/9/8/chartex" xmlns:cx2="http://schemas.microsoft.com/office/drawing/2015/10/21/chartex" xmlns:cx3="http://schemas.microsoft.com/office/drawing/2016/5/9/chartex" xmlns:cx4="http://schemas.microsoft.com/office/drawing/2016/5/10/chartex" xmlns:cx5="http://schemas.microsoft.com/office/drawing/2016/5/11/chartex" xmlns:cx6="http://schemas.microsoft.com/office/drawing/2016/5/12/chartex" xmlns:cx7="http://schemas.microsoft.com/office/drawing/2016/5/13/chartex" xmlns:cx8="http://schemas.microsoft.com/office/drawing/2016/5/14/chartex" xmlns:mc="http://schemas.openxmlformats.org/markup-compatibility/2006" xmlns:aink="http://schemas.microsoft.com/office/drawing/2016/ink" xmlns:am3d="http://schemas.microsoft.com/office/drawing/2017/model3d" xmlns:o="urn:schemas-microsoft-com:office:office" xmlns:r="http://schemas.openxmlformats.org/officeDocument/2006/relationships" xmlns:m="http://schemas.openxmlformats.org/officeDocument/2006/math" xmlns:v="urn:schemas-microsoft-com:vml" xmlns:wp14="http://schemas.microsoft.com/office/word/2010/wordprocessingDrawing" xmlns:wp="http://schemas.openxmlformats.org/drawingml/2006/wordprocessingDrawing" xmlns:w10="urn:schemas-microsoft-com:office:word" xmlns:w="http://schemas.openxmlformats.org/wordprocessingml/2006/main" xmlns:w14="http://schemas.microsoft.com/office/word/2010/wordml" xmlns:w15="http://schemas.microsoft.com/office/word/2012/wordml" xmlns:w16se="http://schemas.microsoft.com/office/word/2015/wordml/symex" xmlns:wpg="http://schemas.microsoft.com/office/word/2010/wordprocessingGroup" xmlns:wpi="http://schemas.microsoft.com/office/word/2010/wordprocessingInk" xmlns:wne="http://schemas.microsoft.com/office/word/2006/wordml" xmlns:wps="http://schemas.microsoft.com/office/word/2010/wordprocessingShape" mc:Ignorable="w14 w15 w16se wp14">
+<w:document xmlns:wpc="http://schemas.microsoft.com/office/word/2010/wordprocessingCanvas" xmlns:cx="http://schemas.microsoft.com/office/drawing/2014/chartex" xmlns:cx1="http://schemas.microsoft.com/office/drawing/2015/9/8/chartex" xmlns:cx2="http://schemas.microsoft.com/office/drawing/2015/10/21/chartex" xmlns:cx3="http://schemas.microsoft.com/office/drawing/2016/5/9/chartex" xmlns:cx4="http://schemas.microsoft.com/office/drawing/2016/5/10/chartex" xmlns:cx5="http://schemas.microsoft.com/office/drawing/2016/5/11/chartex" xmlns:cx6="http://schemas.microsoft.com/office/drawing/2016/5/12/chartex" xmlns:cx7="http://schemas.microsoft.com/office/drawing/2016/5/13/chartex" xmlns:cx8="http://schemas.microsoft.com/office/drawing/2016/5/14/chartex" xmlns:mc="http://schemas.openxmlformats.org/markup-compatibility/2006" xmlns:aink="http://schemas.microsoft.com/office/drawing/2016/ink" xmlns:am3d="http://schemas.microsoft.com/office/drawing/2017/model3d" xmlns:o="urn:schemas-microsoft-com:office:office" xmlns:r="http://schemas.openxmlformats.org/officeDocument/2006/relationships" xmlns:m="http://schemas.openxmlformats.org/officeDocument/2006/math" xmlns:v="urn:schemas-microsoft-com:vml" xmlns:wp14="http://schemas.microsoft.com/office/word/2010/wordprocessingDrawing" xmlns:wp="http://schemas.openxmlformats.org/drawingml/2006/wordprocessingDrawing" xmlns:w10="urn:schemas-microsoft-com:office:word" xmlns:w="http://schemas.openxmlformats.org/wordprocessingml/2006/main" xmlns:w14="http://schemas.microsoft.com/office/word/2010/wordml" xmlns:w15="http://schemas.microsoft.com/office/word/2012/wordml" xmlns:w16cid="http://schemas.microsoft.com/office/word/2016/wordml/cid" xmlns:w16se="http://schemas.microsoft.com/office/word/2015/wordml/symex" xmlns:wpg="http://schemas.microsoft.com/office/word/2010/wordprocessingGroup" xmlns:wpi="http://schemas.microsoft.com/office/word/2010/wordprocessingInk" xmlns:wne="http://schemas.microsoft.com/office/word/2006/wordml" xmlns:wps="http://schemas.microsoft.com/office/word/2010/wordprocessingShape" mc:Ignorable="w14 w15 w16se w16cid wp14">
   <w:body>
     <w:p>
       <w:pPr>
@@ -155,6 +155,9 @@
               <w:jc w:val="both"/>
               <w:cnfStyle w:val="000000100000" w:firstRow="0" w:lastRow="0" w:firstColumn="0" w:lastColumn="0" w:oddVBand="0" w:evenVBand="0" w:oddHBand="1" w:evenHBand="0" w:firstRowFirstColumn="0" w:firstRowLastColumn="0" w:lastRowFirstColumn="0" w:lastRowLastColumn="0"/>
             </w:pPr>
+            <w:r>
+              <w:t>Worked on the booking calendar for the web application and I also started on the payment system.</w:t>
+            </w:r>
           </w:p>
         </w:tc>
         <w:tc>
@@ -166,6 +169,9 @@
               <w:jc w:val="both"/>
               <w:cnfStyle w:val="000000100000" w:firstRow="0" w:lastRow="0" w:firstColumn="0" w:lastColumn="0" w:oddVBand="0" w:evenVBand="0" w:oddHBand="1" w:evenHBand="0" w:firstRowFirstColumn="0" w:firstRowLastColumn="0" w:lastRowFirstColumn="0" w:lastRowLastColumn="0"/>
             </w:pPr>
+            <w:r>
+              <w:t>100</w:t>
+            </w:r>
           </w:p>
         </w:tc>
       </w:tr>
@@ -216,19 +222,15 @@
             <w:r>
               <w:t>Was working on changing gallery feature, changing booking system and trying to create our own (reused code, ref provided at the end of the project</w:t>
             </w:r>
-            <w:proofErr w:type="gramStart"/>
-            <w:r>
-              <w:t>),working</w:t>
-            </w:r>
-            <w:proofErr w:type="gramEnd"/>
+            <w:r>
+              <w:t>), working</w:t>
+            </w:r>
             <w:r>
               <w:t xml:space="preserve"> with images and on overall aesthetic of the website, researching part of </w:t>
             </w:r>
-            <w:proofErr w:type="spellStart"/>
-            <w:r>
-              <w:t>php</w:t>
-            </w:r>
-            <w:proofErr w:type="spellEnd"/>
+            <w:r>
+              <w:t>PHP</w:t>
+            </w:r>
             <w:r>
               <w:t xml:space="preserve"> code. </w:t>
             </w:r>
@@ -246,8 +248,6 @@
             <w:r>
               <w:t>100</w:t>
             </w:r>
-            <w:bookmarkStart w:id="0" w:name="_GoBack"/>
-            <w:bookmarkEnd w:id="0"/>
           </w:p>
         </w:tc>
       </w:tr>
@@ -299,7 +299,15 @@
               <w:cnfStyle w:val="000000100000" w:firstRow="0" w:lastRow="0" w:firstColumn="0" w:lastColumn="0" w:oddVBand="0" w:evenVBand="0" w:oddHBand="1" w:evenHBand="0" w:firstRowFirstColumn="0" w:firstRowLastColumn="0" w:lastRowFirstColumn="0" w:lastRowLastColumn="0"/>
             </w:pPr>
             <w:r>
-              <w:t>Work completed: Worked on adding HTML forms for each table in the Database and PHP files to connect to the database. The HTML forms can be re-added to other parts of the project with ease.</w:t>
+              <w:t>Work completed: Worked on adding HTML forms for each table in the Database and PHP files to connect to the database.</w:t>
+            </w:r>
+            <w:r>
+              <w:t xml:space="preserve"> Also looked at how to hash the password. Cannot figure the coding.</w:t>
+            </w:r>
+            <w:bookmarkStart w:id="0" w:name="_GoBack"/>
+            <w:bookmarkEnd w:id="0"/>
+            <w:r>
+              <w:t xml:space="preserve"> The HTML forms can be re-added to other parts of the project with ease.</w:t>
             </w:r>
           </w:p>
         </w:tc>
@@ -365,6 +373,31 @@
               <w:jc w:val="both"/>
               <w:cnfStyle w:val="000000000000" w:firstRow="0" w:lastRow="0" w:firstColumn="0" w:lastColumn="0" w:oddVBand="0" w:evenVBand="0" w:oddHBand="0" w:evenHBand="0" w:firstRowFirstColumn="0" w:firstRowLastColumn="0" w:lastRowFirstColumn="0" w:lastRowLastColumn="0"/>
             </w:pPr>
+            <w:r>
+              <w:t>Work Completed: Sorted all files on Cloud9. Added both payment system and login system to web app. Both responsive. Worked on P</w:t>
+            </w:r>
+            <w:r>
+              <w:t>HP</w:t>
+            </w:r>
+            <w:r>
+              <w:t xml:space="preserve">. Ensuring that our web app is secure, and all users can’t inspect the private parts of our code. Worked on gallery. Photos are all different shapes. Tried resizing then through CSS and manually on </w:t>
+            </w:r>
+            <w:r>
+              <w:t>Cloud9</w:t>
+            </w:r>
+            <w:r>
+              <w:t xml:space="preserve">. Didn’t work. Now attempting it with bootstrap. Got the database tables to run </w:t>
+            </w:r>
+            <w:r>
+              <w:lastRenderedPageBreak/>
+              <w:t>successfully. However, can’t get the username and password to store in our tables without manually coding it. So far when the login credentials are added</w:t>
+            </w:r>
+            <w:r>
+              <w:t>,</w:t>
+            </w:r>
+            <w:r>
+              <w:t xml:space="preserve"> it just echoes the information added and that it was successful. This is next week’s target to get done. Looking more into hashing.</w:t>
+            </w:r>
           </w:p>
         </w:tc>
         <w:tc>
@@ -379,66 +412,9 @@
               <w:jc w:val="both"/>
               <w:cnfStyle w:val="000000000000" w:firstRow="0" w:lastRow="0" w:firstColumn="0" w:lastColumn="0" w:oddVBand="0" w:evenVBand="0" w:oddHBand="0" w:evenHBand="0" w:firstRowFirstColumn="0" w:firstRowLastColumn="0" w:lastRowFirstColumn="0" w:lastRowLastColumn="0"/>
             </w:pPr>
-          </w:p>
-        </w:tc>
-      </w:tr>
-      <w:tr>
-        <w:trPr>
-          <w:cnfStyle w:val="000000100000" w:firstRow="0" w:lastRow="0" w:firstColumn="0" w:lastColumn="0" w:oddVBand="0" w:evenVBand="0" w:oddHBand="1" w:evenHBand="0" w:firstRowFirstColumn="0" w:firstRowLastColumn="0" w:lastRowFirstColumn="0" w:lastRowLastColumn="0"/>
-        </w:trPr>
-        <w:tc>
-          <w:tcPr>
-            <w:cnfStyle w:val="001000000000" w:firstRow="0" w:lastRow="0" w:firstColumn="1" w:lastColumn="0" w:oddVBand="0" w:evenVBand="0" w:oddHBand="0" w:evenHBand="0" w:firstRowFirstColumn="0" w:firstRowLastColumn="0" w:lastRowFirstColumn="0" w:lastRowLastColumn="0"/>
-            <w:tcW w:w="2766" w:type="dxa"/>
-            <w:tcBorders>
-              <w:left w:val="nil"/>
-              <w:bottom w:val="nil"/>
-              <w:right w:val="nil"/>
-            </w:tcBorders>
-          </w:tcPr>
-          <w:p>
-            <w:pPr>
-              <w:jc w:val="both"/>
-            </w:pPr>
-            <w:r>
-              <w:t>Unallocated points</w:t>
-            </w:r>
-          </w:p>
-        </w:tc>
-        <w:tc>
-          <w:tcPr>
-            <w:tcW w:w="3663" w:type="dxa"/>
-            <w:tcBorders>
-              <w:top w:val="nil"/>
-              <w:left w:val="nil"/>
-              <w:bottom w:val="nil"/>
-              <w:right w:val="nil"/>
-            </w:tcBorders>
-          </w:tcPr>
-          <w:p>
-            <w:pPr>
-              <w:jc w:val="both"/>
-              <w:cnfStyle w:val="000000100000" w:firstRow="0" w:lastRow="0" w:firstColumn="0" w:lastColumn="0" w:oddVBand="0" w:evenVBand="0" w:oddHBand="1" w:evenHBand="0" w:firstRowFirstColumn="0" w:firstRowLastColumn="0" w:lastRowFirstColumn="0" w:lastRowLastColumn="0"/>
-            </w:pPr>
-          </w:p>
-        </w:tc>
-        <w:tc>
-          <w:tcPr>
-            <w:tcW w:w="1851" w:type="dxa"/>
-            <w:tcBorders>
-              <w:top w:val="nil"/>
-              <w:left w:val="nil"/>
-              <w:bottom w:val="nil"/>
-              <w:right w:val="nil"/>
-            </w:tcBorders>
-          </w:tcPr>
-          <w:p>
-            <w:pPr>
-              <w:jc w:val="both"/>
-              <w:cnfStyle w:val="000000100000" w:firstRow="0" w:lastRow="0" w:firstColumn="0" w:lastColumn="0" w:oddVBand="0" w:evenVBand="0" w:oddHBand="1" w:evenHBand="0" w:firstRowFirstColumn="0" w:firstRowLastColumn="0" w:lastRowFirstColumn="0" w:lastRowLastColumn="0"/>
-            </w:pPr>
-            <w:r>
-              <w:t>300</w:t>
+            <w:r>
+              <w:lastRenderedPageBreak/>
+              <w:t>100</w:t>
             </w:r>
           </w:p>
         </w:tc>
@@ -517,7 +493,7 @@
 </file>
 
 <file path=word/styles.xml><?xml version="1.0" encoding="utf-8"?>
-<w:styles xmlns:mc="http://schemas.openxmlformats.org/markup-compatibility/2006" xmlns:r="http://schemas.openxmlformats.org/officeDocument/2006/relationships" xmlns:w="http://schemas.openxmlformats.org/wordprocessingml/2006/main" xmlns:w14="http://schemas.microsoft.com/office/word/2010/wordml" xmlns:w15="http://schemas.microsoft.com/office/word/2012/wordml" xmlns:w16se="http://schemas.microsoft.com/office/word/2015/wordml/symex" mc:Ignorable="w14 w15 w16se">
+<w:styles xmlns:mc="http://schemas.openxmlformats.org/markup-compatibility/2006" xmlns:r="http://schemas.openxmlformats.org/officeDocument/2006/relationships" xmlns:w="http://schemas.openxmlformats.org/wordprocessingml/2006/main" xmlns:w14="http://schemas.microsoft.com/office/word/2010/wordml" xmlns:w15="http://schemas.microsoft.com/office/word/2012/wordml" xmlns:w16cid="http://schemas.microsoft.com/office/word/2016/wordml/cid" xmlns:w16se="http://schemas.microsoft.com/office/word/2015/wordml/symex" mc:Ignorable="w14 w15 w16se w16cid">
   <w:docDefaults>
     <w:rPrDefault>
       <w:rPr>
@@ -635,6 +611,7 @@
     <w:lsdException w:name="HTML Sample" w:semiHidden="1" w:unhideWhenUsed="1"/>
     <w:lsdException w:name="HTML Typewriter" w:semiHidden="1" w:unhideWhenUsed="1"/>
     <w:lsdException w:name="HTML Variable" w:semiHidden="1" w:unhideWhenUsed="1"/>
+    <w:lsdException w:name="Normal Table" w:semiHidden="1" w:unhideWhenUsed="1"/>
     <w:lsdException w:name="annotation subject" w:semiHidden="1" w:unhideWhenUsed="1"/>
     <w:lsdException w:name="No List" w:semiHidden="1" w:unhideWhenUsed="1"/>
     <w:lsdException w:name="Outline List 1" w:semiHidden="1" w:unhideWhenUsed="1"/>
@@ -678,8 +655,10 @@
     <w:lsdException w:name="Table Elegant" w:semiHidden="1" w:unhideWhenUsed="1"/>
     <w:lsdException w:name="Table Professional" w:semiHidden="1" w:unhideWhenUsed="1"/>
     <w:lsdException w:name="Table Subtle 1" w:semiHidden="1" w:unhideWhenUsed="1"/>
+    <w:lsdException w:name="Table Subtle 2" w:semiHidden="1" w:unhideWhenUsed="1"/>
     <w:lsdException w:name="Table Web 1" w:semiHidden="1" w:unhideWhenUsed="1"/>
     <w:lsdException w:name="Table Web 2" w:semiHidden="1" w:unhideWhenUsed="1"/>
+    <w:lsdException w:name="Table Web 3" w:semiHidden="1" w:unhideWhenUsed="1"/>
     <w:lsdException w:name="Balloon Text" w:semiHidden="1" w:unhideWhenUsed="1"/>
     <w:lsdException w:name="Table Grid" w:uiPriority="59"/>
     <w:lsdException w:name="Table Theme" w:semiHidden="1" w:unhideWhenUsed="1"/>

</xml_diff>